<commit_message>
implementatieplan week 5 update
</commit_message>
<xml_diff>
--- a/implementatieplannen/working/Implementatieplan week 5.docx
+++ b/implementatieplannen/working/Implementatieplan week 5.docx
@@ -5,52 +5,42 @@
     <w:p>
       <w:pPr>
         <w:pStyle w:val="Title"/>
-      </w:pPr>
-      <w:proofErr w:type="spellStart"/>
-      <w:r>
+        <w:rPr>
+          <w:lang w:val="nl-NL"/>
+        </w:rPr>
+      </w:pPr>
+      <w:r>
+        <w:rPr>
+          <w:lang w:val="nl-NL"/>
+        </w:rPr>
         <w:t>Implementatieplan</w:t>
       </w:r>
-      <w:proofErr w:type="spellEnd"/>
-      <w:r>
+      <w:r>
+        <w:rPr>
+          <w:lang w:val="nl-NL"/>
+        </w:rPr>
         <w:t xml:space="preserve"> </w:t>
       </w:r>
       <w:r>
-        <w:t>scaling/</w:t>
-      </w:r>
-      <w:proofErr w:type="spellStart"/>
-      <w:r>
-        <w:t>interpolatie</w:t>
-      </w:r>
-      <w:proofErr w:type="spellEnd"/>
+        <w:rPr>
+          <w:lang w:val="nl-NL"/>
+        </w:rPr>
+        <w:t>scaling/interpolatie</w:t>
+      </w:r>
     </w:p>
     <w:p>
       <w:pPr>
         <w:pStyle w:val="Subtitle"/>
-      </w:pPr>
-      <w:r>
-        <w:t xml:space="preserve">Bart </w:t>
-      </w:r>
-      <w:proofErr w:type="spellStart"/>
-      <w:r>
-        <w:t>Muelders</w:t>
-      </w:r>
-      <w:proofErr w:type="spellEnd"/>
-      <w:r>
-        <w:t xml:space="preserve"> &amp; </w:t>
-      </w:r>
-      <w:proofErr w:type="spellStart"/>
-      <w:r>
-        <w:t>Feiko</w:t>
-      </w:r>
-      <w:proofErr w:type="spellEnd"/>
-      <w:r>
-        <w:t xml:space="preserve"> </w:t>
-      </w:r>
-      <w:proofErr w:type="spellStart"/>
-      <w:r>
-        <w:t>Wielsma</w:t>
-      </w:r>
-      <w:proofErr w:type="spellEnd"/>
+        <w:rPr>
+          <w:lang w:val="nl-NL"/>
+        </w:rPr>
+      </w:pPr>
+      <w:r>
+        <w:rPr>
+          <w:lang w:val="nl-NL"/>
+        </w:rPr>
+        <w:t>Bart Muelders &amp; Feiko Wielsma</w:t>
+      </w:r>
     </w:p>
     <w:p>
       <w:pPr>
@@ -170,6 +160,7 @@
           <w:id w:val="2029523816"/>
           <w:citation/>
         </w:sdtPr>
+        <w:sdtEndPr/>
         <w:sdtContent>
           <w:r>
             <w:rPr>
@@ -199,6 +190,7 @@
           <w:r>
             <w:rPr>
               <w:noProof/>
+              <w:lang w:val="nl-NL"/>
             </w:rPr>
             <w:t>(Nearest-neighbor interpolation, 2015)</w:t>
           </w:r>
@@ -215,7 +207,7 @@
       <w:pPr>
         <w:pStyle w:val="Heading4"/>
         <w:rPr>
-          <w:lang w:val="en"/>
+          <w:lang w:val="nl-NL"/>
         </w:rPr>
       </w:pPr>
       <w:r>
@@ -287,7 +279,7 @@
       </w:r>
       <w:r>
         <w:rPr>
-          <w:lang w:val="en"/>
+          <w:lang w:val="nl-NL"/>
         </w:rPr>
         <w:t>Bilinear interpolation</w:t>
       </w:r>
@@ -342,6 +334,7 @@
           <w:id w:val="1449967051"/>
           <w:citation/>
         </w:sdtPr>
+        <w:sdtEndPr/>
         <w:sdtContent>
           <w:r>
             <w:rPr>
@@ -350,6 +343,9 @@
             <w:fldChar w:fldCharType="begin"/>
           </w:r>
           <w:r>
+            <w:rPr>
+              <w:lang w:val="nl-NL"/>
+            </w:rPr>
             <w:instrText xml:space="preserve"> CITATION Bil15 \l 1033 </w:instrText>
           </w:r>
           <w:r>
@@ -477,19 +473,7 @@
         <w:rPr>
           <w:lang w:val="nl-NL"/>
         </w:rPr>
-        <w:t xml:space="preserve">Bicubic interpolatie levered een scherper eresultaat op dan </w:t>
-      </w:r>
-      <w:r>
-        <w:rPr>
-          <w:lang w:val="nl-NL"/>
-        </w:rPr>
-        <w:t>Nearest-neighbour</w:t>
-      </w:r>
-      <w:r>
-        <w:rPr>
-          <w:lang w:val="nl-NL"/>
-        </w:rPr>
-        <w:t xml:space="preserve"> of </w:t>
+        <w:t xml:space="preserve">Bicubic interpolatie levered een scherper eresultaat op dan Nearest-neighbour of </w:t>
       </w:r>
       <w:r>
         <w:rPr>
@@ -523,6 +507,7 @@
           <w:id w:val="-1863661082"/>
           <w:citation/>
         </w:sdtPr>
+        <w:sdtEndPr/>
         <w:sdtContent>
           <w:r>
             <w:rPr>
@@ -531,6 +516,9 @@
             <w:fldChar w:fldCharType="begin"/>
           </w:r>
           <w:r>
+            <w:rPr>
+              <w:lang w:val="nl-NL"/>
+            </w:rPr>
             <w:instrText xml:space="preserve"> CITATION Bic15 \l 1033 </w:instrText>
           </w:r>
           <w:r>
@@ -542,6 +530,7 @@
           <w:r>
             <w:rPr>
               <w:noProof/>
+              <w:lang w:val="nl-NL"/>
             </w:rPr>
             <w:t>(Bicubic interpolation, 2015)</w:t>
           </w:r>
@@ -553,74 +542,184 @@
           </w:r>
         </w:sdtContent>
       </w:sdt>
+    </w:p>
+    <w:p>
+      <w:pPr>
+        <w:rPr>
+          <w:lang w:val="nl-NL"/>
+        </w:rPr>
+      </w:pPr>
+    </w:p>
+    <w:p>
+      <w:pPr>
+        <w:rPr>
+          <w:lang w:val="nl-NL"/>
+        </w:rPr>
+      </w:pPr>
+    </w:p>
+    <w:p>
+      <w:pPr>
+        <w:rPr>
+          <w:lang w:val="nl-NL"/>
+        </w:rPr>
+      </w:pPr>
+    </w:p>
+    <w:p>
+      <w:pPr>
+        <w:pStyle w:val="Heading2"/>
+        <w:rPr>
+          <w:lang w:val="nl-NL"/>
+        </w:rPr>
+      </w:pPr>
+      <w:r>
+        <w:rPr>
+          <w:lang w:val="nl-NL"/>
+        </w:rPr>
+        <w:t>Keuze</w:t>
+      </w:r>
+    </w:p>
+    <w:p>
+      <w:pPr>
+        <w:rPr>
+          <w:lang w:val="nl-NL"/>
+        </w:rPr>
+      </w:pPr>
+      <w:r>
+        <w:rPr>
+          <w:lang w:val="nl-NL"/>
+        </w:rPr>
+        <w:t>Voor het schalen van de gezichten wordt in eerste instantie gekozen voor de Nearest-neighboor interpolation methode. Dit is een methode die eenvoudig te implenteren is, en weinig rekenkracht gebruikt.</w:t>
+      </w:r>
+    </w:p>
+    <w:p>
+      <w:pPr>
+        <w:pStyle w:val="Heading2"/>
+        <w:rPr>
+          <w:lang w:val="nl-NL"/>
+        </w:rPr>
+      </w:pPr>
+      <w:r>
+        <w:rPr>
+          <w:lang w:val="nl-NL"/>
+        </w:rPr>
+        <w:lastRenderedPageBreak/>
+        <w:t>Implementatie</w:t>
+      </w:r>
+    </w:p>
+    <w:p>
+      <w:pPr>
+        <w:rPr>
+          <w:lang w:val="nl-NL"/>
+        </w:rPr>
+      </w:pPr>
+      <w:r>
+        <w:rPr>
+          <w:lang w:val="nl-NL"/>
+        </w:rPr>
+        <w:t>Voor de implementatie wordt gebruik gemaakt van backward mapping. Dit houdt in dat er vanuit de nieuwe afbeelding teruggekeken wordt in oude afbeelding om zo af te leiden welke pixel in de nieuwe afbeelding gezet moet worden. Op deze manier worden ongedefineerde pixels voorkomen.</w:t>
+      </w:r>
+      <w:r>
+        <w:rPr>
+          <w:lang w:val="nl-NL"/>
+        </w:rPr>
+        <w:t xml:space="preserve"> Hiervoor wordt een inversematrix van 3x3 gebruikt.</w:t>
+      </w:r>
+    </w:p>
+    <w:p>
+      <w:pPr>
+        <w:rPr>
+          <w:lang w:val="nl-NL"/>
+        </w:rPr>
+      </w:pPr>
+      <w:r>
+        <w:rPr>
+          <w:noProof/>
+        </w:rPr>
+        <w:drawing>
+          <wp:inline distT="0" distB="0" distL="0" distR="0" wp14:anchorId="578ED696" wp14:editId="125FFA7E">
+            <wp:extent cx="5781675" cy="809625"/>
+            <wp:effectExtent l="0" t="0" r="9525" b="9525"/>
+            <wp:docPr id="2" name="Picture 2"/>
+            <wp:cNvGraphicFramePr>
+              <a:graphicFrameLocks xmlns:a="http://schemas.openxmlformats.org/drawingml/2006/main" noChangeAspect="1"/>
+            </wp:cNvGraphicFramePr>
+            <a:graphic xmlns:a="http://schemas.openxmlformats.org/drawingml/2006/main">
+              <a:graphicData uri="http://schemas.openxmlformats.org/drawingml/2006/picture">
+                <pic:pic xmlns:pic="http://schemas.openxmlformats.org/drawingml/2006/picture">
+                  <pic:nvPicPr>
+                    <pic:cNvPr id="0" name=""/>
+                    <pic:cNvPicPr/>
+                  </pic:nvPicPr>
+                  <pic:blipFill>
+                    <a:blip r:embed="rId9"/>
+                    <a:stretch>
+                      <a:fillRect/>
+                    </a:stretch>
+                  </pic:blipFill>
+                  <pic:spPr>
+                    <a:xfrm>
+                      <a:off x="0" y="0"/>
+                      <a:ext cx="5781675" cy="809625"/>
+                    </a:xfrm>
+                    <a:prstGeom prst="rect">
+                      <a:avLst/>
+                    </a:prstGeom>
+                  </pic:spPr>
+                </pic:pic>
+              </a:graphicData>
+            </a:graphic>
+          </wp:inline>
+        </w:drawing>
+      </w:r>
+    </w:p>
+    <w:p>
+      <w:pPr>
+        <w:rPr>
+          <w:lang w:val="nl-NL"/>
+        </w:rPr>
+      </w:pPr>
+      <w:r>
+        <w:rPr>
+          <w:noProof/>
+        </w:rPr>
+        <w:drawing>
+          <wp:inline distT="0" distB="0" distL="0" distR="0" wp14:anchorId="609A6E19" wp14:editId="57D5C788">
+            <wp:extent cx="4371975" cy="771525"/>
+            <wp:effectExtent l="0" t="0" r="9525" b="9525"/>
+            <wp:docPr id="5" name="Picture 5"/>
+            <wp:cNvGraphicFramePr>
+              <a:graphicFrameLocks xmlns:a="http://schemas.openxmlformats.org/drawingml/2006/main" noChangeAspect="1"/>
+            </wp:cNvGraphicFramePr>
+            <a:graphic xmlns:a="http://schemas.openxmlformats.org/drawingml/2006/main">
+              <a:graphicData uri="http://schemas.openxmlformats.org/drawingml/2006/picture">
+                <pic:pic xmlns:pic="http://schemas.openxmlformats.org/drawingml/2006/picture">
+                  <pic:nvPicPr>
+                    <pic:cNvPr id="0" name=""/>
+                    <pic:cNvPicPr/>
+                  </pic:nvPicPr>
+                  <pic:blipFill>
+                    <a:blip r:embed="rId10"/>
+                    <a:stretch>
+                      <a:fillRect/>
+                    </a:stretch>
+                  </pic:blipFill>
+                  <pic:spPr>
+                    <a:xfrm>
+                      <a:off x="0" y="0"/>
+                      <a:ext cx="4371975" cy="771525"/>
+                    </a:xfrm>
+                    <a:prstGeom prst="rect">
+                      <a:avLst/>
+                    </a:prstGeom>
+                  </pic:spPr>
+                </pic:pic>
+              </a:graphicData>
+            </a:graphic>
+          </wp:inline>
+        </w:drawing>
+      </w:r>
       <w:bookmarkStart w:id="0" w:name="_GoBack"/>
       <w:bookmarkEnd w:id="0"/>
-    </w:p>
-    <w:p>
-      <w:pPr>
-        <w:rPr>
-          <w:lang w:val="nl-NL"/>
-        </w:rPr>
-      </w:pPr>
-    </w:p>
-    <w:p>
-      <w:pPr>
-        <w:rPr>
-          <w:lang w:val="nl-NL"/>
-        </w:rPr>
-      </w:pPr>
-    </w:p>
-    <w:p>
-      <w:pPr>
-        <w:rPr>
-          <w:lang w:val="nl-NL"/>
-        </w:rPr>
-      </w:pPr>
-    </w:p>
-    <w:p>
-      <w:pPr>
-        <w:pStyle w:val="Heading2"/>
-        <w:rPr>
-          <w:lang w:val="nl-NL"/>
-        </w:rPr>
-      </w:pPr>
-      <w:r>
-        <w:rPr>
-          <w:lang w:val="nl-NL"/>
-        </w:rPr>
-        <w:lastRenderedPageBreak/>
-        <w:t>Keuze</w:t>
-      </w:r>
-    </w:p>
-    <w:p>
-      <w:pPr>
-        <w:pStyle w:val="Heading2"/>
-        <w:rPr>
-          <w:lang w:val="nl-NL"/>
-        </w:rPr>
-      </w:pPr>
-    </w:p>
-    <w:p>
-      <w:pPr>
-        <w:pStyle w:val="Heading2"/>
-        <w:rPr>
-          <w:lang w:val="nl-NL"/>
-        </w:rPr>
-      </w:pPr>
-      <w:r>
-        <w:rPr>
-          <w:lang w:val="nl-NL"/>
-        </w:rPr>
-        <w:t>Implementatie</w:t>
-      </w:r>
-    </w:p>
-    <w:p>
-      <w:pPr>
-        <w:pStyle w:val="Heading2"/>
-        <w:rPr>
-          <w:lang w:val="nl-NL"/>
-        </w:rPr>
-      </w:pPr>
     </w:p>
     <w:p>
       <w:pPr>
@@ -2218,7 +2317,7 @@
 </file>
 
 <file path=customXml/itemProps1.xml><?xml version="1.0" encoding="utf-8"?>
-<ds:datastoreItem xmlns:ds="http://schemas.openxmlformats.org/officeDocument/2006/customXml" ds:itemID="{5064F07F-17D9-42AC-88C7-4435D628853C}">
+<ds:datastoreItem xmlns:ds="http://schemas.openxmlformats.org/officeDocument/2006/customXml" ds:itemID="{A465B175-015B-4A0A-B41E-97F22BD032CB}">
   <ds:schemaRefs>
     <ds:schemaRef ds:uri="http://schemas.openxmlformats.org/officeDocument/2006/bibliography"/>
   </ds:schemaRefs>

</xml_diff>